<commit_message>
3th commit - ví dụ về liên kết bằng file Beans.xml
</commit_message>
<xml_diff>
--- a/doc/Daito Problem.docx
+++ b/doc/Daito Problem.docx
@@ -379,6 +379,13 @@
       </w:r>
     </w:p>
     <w:p>
+      <w:pPr>
+        <w:rPr>
+          <w:rFonts w:ascii="Arial" w:hAnsi="Arial" w:cs="Arial"/>
+          <w:color w:val="222222"/>
+          <w:shd w:val="clear" w:color="auto" w:fill="FFFFFF"/>
+        </w:rPr>
+      </w:pPr>
       <w:r>
         <w:rPr>
           <w:rFonts w:ascii="Arial" w:hAnsi="Arial" w:cs="Arial"/>
@@ -390,6 +397,75 @@
     </w:p>
     <w:p>
       <w:pPr>
+        <w:pStyle w:val="Heading2"/>
+        <w:rPr>
+          <w:shd w:val="clear" w:color="auto" w:fill="FFFFFF"/>
+        </w:rPr>
+      </w:pPr>
+      <w:r>
+        <w:rPr>
+          <w:shd w:val="clear" w:color="auto" w:fill="FFFFFF"/>
+        </w:rPr>
+        <w:t>Cài đặt BeyondCompare 4:</w:t>
+      </w:r>
+    </w:p>
+    <w:p>
+      <w:r>
+        <w:rPr>
+          <w:noProof/>
+        </w:rPr>
+        <w:drawing>
+          <wp:inline distT="0" distB="0" distL="0" distR="0">
+            <wp:extent cx="4810125" cy="3695700"/>
+            <wp:effectExtent l="0" t="0" r="9525" b="0"/>
+            <wp:docPr id="5" name="Picture 5"/>
+            <wp:cNvGraphicFramePr>
+              <a:graphicFrameLocks xmlns:a="http://schemas.openxmlformats.org/drawingml/2006/main" noChangeAspect="1"/>
+            </wp:cNvGraphicFramePr>
+            <a:graphic xmlns:a="http://schemas.openxmlformats.org/drawingml/2006/main">
+              <a:graphicData uri="http://schemas.openxmlformats.org/drawingml/2006/picture">
+                <pic:pic xmlns:pic="http://schemas.openxmlformats.org/drawingml/2006/picture">
+                  <pic:nvPicPr>
+                    <pic:cNvPr id="0" name="Picture 4"/>
+                    <pic:cNvPicPr>
+                      <a:picLocks noChangeAspect="1" noChangeArrowheads="1"/>
+                    </pic:cNvPicPr>
+                  </pic:nvPicPr>
+                  <pic:blipFill>
+                    <a:blip r:embed="rId8">
+                      <a:extLst>
+                        <a:ext uri="{28A0092B-C50C-407E-A947-70E740481C1C}">
+                          <a14:useLocalDpi xmlns:a14="http://schemas.microsoft.com/office/drawing/2010/main" val="0"/>
+                        </a:ext>
+                      </a:extLst>
+                    </a:blip>
+                    <a:srcRect/>
+                    <a:stretch>
+                      <a:fillRect/>
+                    </a:stretch>
+                  </pic:blipFill>
+                  <pic:spPr bwMode="auto">
+                    <a:xfrm>
+                      <a:off x="0" y="0"/>
+                      <a:ext cx="4810125" cy="3695700"/>
+                    </a:xfrm>
+                    <a:prstGeom prst="rect">
+                      <a:avLst/>
+                    </a:prstGeom>
+                    <a:noFill/>
+                    <a:ln>
+                      <a:noFill/>
+                    </a:ln>
+                  </pic:spPr>
+                </pic:pic>
+              </a:graphicData>
+            </a:graphic>
+          </wp:inline>
+        </w:drawing>
+      </w:r>
+    </w:p>
+    <w:p>
+      <w:pPr>
         <w:pStyle w:val="Heading1"/>
       </w:pPr>
       <w:r>
@@ -397,7 +473,7 @@
       </w:r>
     </w:p>
     <w:p>
-      <w:hyperlink r:id="rId8" w:history="1">
+      <w:hyperlink r:id="rId9" w:history="1">
         <w:r>
           <w:rPr>
             <w:rStyle w:val="Hyperlink"/>
@@ -411,7 +487,49 @@
         <w:pStyle w:val="Heading1"/>
       </w:pPr>
       <w:r>
-        <w:t>3. Thực Hiện Project ví dụ HelloSpring</w:t>
+        <w:t>3. HelloSpring</w:t>
+      </w:r>
+      <w:r>
+        <w:t>:</w:t>
+      </w:r>
+    </w:p>
+    <w:p>
+      <w:pPr>
+        <w:pStyle w:val="Heading2"/>
+      </w:pPr>
+      <w:r>
+        <w:t>3.1 Giới thiệu:</w:t>
+      </w:r>
+    </w:p>
+    <w:p>
+      <w:r>
+        <w:t>Đây là project mình thực hiện mô phỏng đầy đủ các chức năng của Spring Framework, từ đây về sau, có gì thắc mắc thì lên Project HelloSpring kiếm trước.</w:t>
+      </w:r>
+    </w:p>
+    <w:p>
+      <w:hyperlink r:id="rId10" w:history="1">
+        <w:r>
+          <w:rPr>
+            <w:rStyle w:val="Hyperlink"/>
+          </w:rPr>
+          <w:t>https://codersontrang.com/2013/01/20/gioi-thieu-ve-spring-framework/</w:t>
+        </w:r>
+      </w:hyperlink>
+    </w:p>
+    <w:p>
+      <w:r>
+        <w:t>Spring nổi bật ở tính năng liên kết các thành phần lại với nhau theo cách riêng và dễ quản lý. Spring tạo ra 1 framework dễ xây dựng ứng dụng hơn J2EE.</w:t>
+      </w:r>
+      <w:bookmarkStart w:id="0" w:name="_GoBack"/>
+      <w:bookmarkEnd w:id="0"/>
+    </w:p>
+    <w:p>
+      <w:pPr>
+        <w:pStyle w:val="Heading2"/>
+      </w:pPr>
+      <w:r>
+        <w:lastRenderedPageBreak/>
+        <w:t>3.2 Thư viện</w:t>
       </w:r>
     </w:p>
     <w:p>
@@ -424,7 +542,6 @@
         <w:rPr>
           <w:noProof/>
         </w:rPr>
-        <w:lastRenderedPageBreak/>
         <w:drawing>
           <wp:inline distT="0" distB="0" distL="0" distR="0">
             <wp:extent cx="3733800" cy="5476875"/>
@@ -443,7 +560,7 @@
                     </pic:cNvPicPr>
                   </pic:nvPicPr>
                   <pic:blipFill>
-                    <a:blip r:embed="rId9">
+                    <a:blip r:embed="rId11">
                       <a:extLst>
                         <a:ext uri="{28A0092B-C50C-407E-A947-70E740481C1C}">
                           <a14:useLocalDpi xmlns:a14="http://schemas.microsoft.com/office/drawing/2010/main" val="0"/>
@@ -473,6 +590,49 @@
             </a:graphic>
           </wp:inline>
         </w:drawing>
+      </w:r>
+    </w:p>
+    <w:p>
+      <w:pPr>
+        <w:pStyle w:val="Heading2"/>
+      </w:pPr>
+      <w:r>
+        <w:t>3.3 Tìm hiểu về file Beans.xml</w:t>
+      </w:r>
+    </w:p>
+    <w:p>
+      <w:r>
+        <w:t>Beans.xml có tác dụng liên kết các thành phần trong Spring.</w:t>
+      </w:r>
+    </w:p>
+    <w:p>
+      <w:hyperlink r:id="rId12" w:history="1">
+        <w:r>
+          <w:rPr>
+            <w:rStyle w:val="Hyperlink"/>
+          </w:rPr>
+          <w:t>https://codersontrang.com/2013/01/25/bean-wiring-cac-cach-de-lien-ket-cac-thanh-phan-trong-spring/</w:t>
+        </w:r>
+      </w:hyperlink>
+    </w:p>
+    <w:p>
+      <w:r>
+        <w:t xml:space="preserve">Như đã biết, Spring dùng thẻ </w:t>
+      </w:r>
+      <w:r>
+        <w:rPr>
+          <w:rStyle w:val="Strong"/>
+        </w:rPr>
+        <w:t>&lt;bean&gt;</w:t>
+      </w:r>
+      <w:r>
+        <w:t xml:space="preserve"> để khởi tạo một thành phần. Trong một thành phần này, có thể có nhiều thuộc tính tham chiếu đến khác thành phần khác được quản lý bởi Spring container. Bình thường, nếu như không dùng Spring, một thuộc tính sẽ được khai báo để tham chiếu đến một giá trị/đối tượng nào đó qua contructor hoặc phương thức setXXX() tương ứng với thuộc tính đó. Tương tự, Spring cũng cung cấp đầy đủ các cách khai báo để liên kết các thành phần qua Contructor hoặc các phương thức setter.</w:t>
+      </w:r>
+    </w:p>
+    <w:p>
+      <w:r>
+        <w:lastRenderedPageBreak/>
+        <w:t>…</w:t>
       </w:r>
     </w:p>
     <w:p>
@@ -651,15 +811,6 @@
                 <w:szCs w:val="27"/>
               </w:rPr>
               <w:br/>
-            </w:r>
-            <w:r>
-              <w:rPr>
-                <w:rFonts w:ascii="Helvetica" w:eastAsia="Times New Roman" w:hAnsi="Helvetica" w:cs="Times New Roman"/>
-                <w:color w:val="000000"/>
-                <w:sz w:val="27"/>
-                <w:szCs w:val="27"/>
-              </w:rPr>
-              <w:lastRenderedPageBreak/>
               <w:t>value</w:t>
             </w:r>
           </w:p>
@@ -695,7 +846,6 @@
                 <w:sz w:val="27"/>
                 <w:szCs w:val="27"/>
               </w:rPr>
-              <w:lastRenderedPageBreak/>
               <w:t>hex</w:t>
             </w:r>
             <w:r>
@@ -706,15 +856,6 @@
                 <w:szCs w:val="27"/>
               </w:rPr>
               <w:br/>
-            </w:r>
-            <w:r>
-              <w:rPr>
-                <w:rFonts w:ascii="Helvetica" w:eastAsia="Times New Roman" w:hAnsi="Helvetica" w:cs="Times New Roman"/>
-                <w:color w:val="000000"/>
-                <w:sz w:val="27"/>
-                <w:szCs w:val="27"/>
-              </w:rPr>
-              <w:lastRenderedPageBreak/>
               <w:t>value</w:t>
             </w:r>
           </w:p>
@@ -750,7 +891,6 @@
                 <w:sz w:val="27"/>
                 <w:szCs w:val="27"/>
               </w:rPr>
-              <w:lastRenderedPageBreak/>
               <w:t>Character</w:t>
             </w:r>
           </w:p>
@@ -3679,6 +3819,7 @@
                 <w:sz w:val="20"/>
                 <w:szCs w:val="20"/>
               </w:rPr>
+              <w:lastRenderedPageBreak/>
               <w:t>027</w:t>
             </w:r>
           </w:p>
@@ -5177,7 +5318,6 @@
                 <w:sz w:val="20"/>
                 <w:szCs w:val="20"/>
               </w:rPr>
-              <w:lastRenderedPageBreak/>
               <w:t>041</w:t>
             </w:r>
           </w:p>
@@ -8174,6 +8314,7 @@
                 <w:sz w:val="20"/>
                 <w:szCs w:val="20"/>
               </w:rPr>
+              <w:lastRenderedPageBreak/>
               <w:t>069</w:t>
             </w:r>
           </w:p>
@@ -9672,7 +9813,6 @@
                 <w:sz w:val="20"/>
                 <w:szCs w:val="20"/>
               </w:rPr>
-              <w:lastRenderedPageBreak/>
               <w:t>083</w:t>
             </w:r>
           </w:p>
@@ -12669,6 +12809,7 @@
                 <w:sz w:val="20"/>
                 <w:szCs w:val="20"/>
               </w:rPr>
+              <w:lastRenderedPageBreak/>
               <w:t>111</w:t>
             </w:r>
           </w:p>
@@ -14167,7 +14308,6 @@
                 <w:sz w:val="20"/>
                 <w:szCs w:val="20"/>
               </w:rPr>
-              <w:lastRenderedPageBreak/>
               <w:t>125</w:t>
             </w:r>
           </w:p>
@@ -17164,6 +17304,7 @@
                 <w:sz w:val="20"/>
                 <w:szCs w:val="20"/>
               </w:rPr>
+              <w:lastRenderedPageBreak/>
               <w:t>153</w:t>
             </w:r>
           </w:p>
@@ -18662,7 +18803,6 @@
                 <w:sz w:val="20"/>
                 <w:szCs w:val="20"/>
               </w:rPr>
-              <w:lastRenderedPageBreak/>
               <w:t>167</w:t>
             </w:r>
           </w:p>
@@ -21659,6 +21799,7 @@
                 <w:sz w:val="20"/>
                 <w:szCs w:val="20"/>
               </w:rPr>
+              <w:lastRenderedPageBreak/>
               <w:t>195</w:t>
             </w:r>
           </w:p>
@@ -23157,7 +23298,6 @@
                 <w:sz w:val="20"/>
                 <w:szCs w:val="20"/>
               </w:rPr>
-              <w:lastRenderedPageBreak/>
               <w:t>209</w:t>
             </w:r>
           </w:p>
@@ -26154,6 +26294,7 @@
                 <w:sz w:val="20"/>
                 <w:szCs w:val="20"/>
               </w:rPr>
+              <w:lastRenderedPageBreak/>
               <w:t>237</w:t>
             </w:r>
           </w:p>
@@ -27652,7 +27793,6 @@
                 <w:sz w:val="20"/>
                 <w:szCs w:val="20"/>
               </w:rPr>
-              <w:lastRenderedPageBreak/>
               <w:t>251</w:t>
             </w:r>
           </w:p>
@@ -28255,7 +28395,7 @@
       </w:r>
     </w:p>
     <w:p>
-      <w:hyperlink r:id="rId10" w:history="1">
+      <w:hyperlink r:id="rId13" w:history="1">
         <w:r>
           <w:rPr>
             <w:rStyle w:val="Hyperlink"/>
@@ -28265,7 +28405,7 @@
       </w:hyperlink>
     </w:p>
     <w:p>
-      <w:hyperlink r:id="rId11" w:history="1">
+      <w:hyperlink r:id="rId14" w:history="1">
         <w:r>
           <w:rPr>
             <w:rStyle w:val="Hyperlink"/>
@@ -28276,7 +28416,7 @@
     </w:p>
     <w:p>
       <w:pPr>
-        <w:pStyle w:val="Heading2"/>
+        <w:pStyle w:val="Heading3"/>
       </w:pPr>
       <w:r>
         <w:t>Lệnh tạo table:</w:t>
@@ -28411,7 +28551,6 @@
         </w:rPr>
         <w:t xml:space="preserve"> </w:t>
       </w:r>
-      <w:proofErr w:type="gramStart"/>
       <w:r>
         <w:rPr>
           <w:rFonts w:ascii="Consolas" w:hAnsi="Consolas" w:cs="Consolas"/>
@@ -28430,17 +28569,7 @@
           <w:sz w:val="20"/>
           <w:szCs w:val="20"/>
         </w:rPr>
-        <w:t>,DEPT</w:t>
-      </w:r>
-      <w:proofErr w:type="gramEnd"/>
-      <w:r>
-        <w:rPr>
-          <w:rFonts w:ascii="Consolas" w:hAnsi="Consolas" w:cs="Consolas"/>
-          <w:color w:val="000000"/>
-          <w:sz w:val="20"/>
-          <w:szCs w:val="20"/>
-        </w:rPr>
-        <w:t xml:space="preserve">_NAME </w:t>
+        <w:t xml:space="preserve">,DEPT_NAME </w:t>
       </w:r>
       <w:r>
         <w:rPr>
@@ -28605,7 +28734,7 @@
     </w:p>
     <w:p>
       <w:pPr>
-        <w:pStyle w:val="Heading2"/>
+        <w:pStyle w:val="Heading3"/>
       </w:pPr>
       <w:r>
         <w:t>Lệnh insert:</w:t>
@@ -28660,7 +28789,6 @@
         </w:rPr>
         <w:t xml:space="preserve"> DEPARTMENT </w:t>
       </w:r>
-      <w:proofErr w:type="gramStart"/>
       <w:r>
         <w:rPr>
           <w:rFonts w:ascii="Consolas" w:hAnsi="Consolas" w:cs="Consolas"/>
@@ -28679,17 +28807,7 @@
           <w:sz w:val="20"/>
           <w:szCs w:val="20"/>
         </w:rPr>
-        <w:t>(</w:t>
-      </w:r>
-      <w:proofErr w:type="gramEnd"/>
-      <w:r>
-        <w:rPr>
-          <w:rFonts w:ascii="Consolas" w:hAnsi="Consolas" w:cs="Consolas"/>
-          <w:color w:val="000000"/>
-          <w:sz w:val="20"/>
-          <w:szCs w:val="20"/>
-        </w:rPr>
-        <w:t>10,</w:t>
+        <w:t>(10,</w:t>
       </w:r>
       <w:r>
         <w:rPr>
@@ -28748,7 +28866,7 @@
     </w:p>
     <w:p>
       <w:pPr>
-        <w:pStyle w:val="Heading2"/>
+        <w:pStyle w:val="Heading3"/>
       </w:pPr>
       <w:r>
         <w:t>Table Employee với Constraint</w:t>
@@ -28766,7 +28884,6 @@
           <w:szCs w:val="20"/>
         </w:rPr>
       </w:pPr>
-      <w:bookmarkStart w:id="0" w:name="_GoBack"/>
       <w:r>
         <w:rPr>
           <w:rFonts w:ascii="Consolas" w:hAnsi="Consolas" w:cs="Consolas"/>
@@ -29396,6 +29513,7 @@
           <w:sz w:val="20"/>
           <w:szCs w:val="20"/>
         </w:rPr>
+        <w:lastRenderedPageBreak/>
         <w:t>KEY</w:t>
       </w:r>
       <w:r>
@@ -29505,7 +29623,41 @@
           <w:sz w:val="20"/>
           <w:szCs w:val="20"/>
         </w:rPr>
-        <w:t xml:space="preserve"> PUBLIC.EMPLOYEE(</w:t>
+        <w:t xml:space="preserve"> PUBLIC.EMPLOYEE(EMP_ID))</w:t>
+      </w:r>
+    </w:p>
+    <w:p>
+      <w:r>
+        <w:t>Không hiểu sao không thêm data được cho table này:</w:t>
+      </w:r>
+    </w:p>
+    <w:p>
+      <w:pPr>
+        <w:pStyle w:val="Heading3"/>
+      </w:pPr>
+      <w:r>
+        <w:t>Sequence:</w:t>
+      </w:r>
+    </w:p>
+    <w:p>
+      <w:pPr>
+        <w:rPr>
+          <w:rFonts w:ascii="Consolas" w:hAnsi="Consolas" w:cs="Consolas"/>
+          <w:color w:val="000000"/>
+          <w:sz w:val="20"/>
+          <w:szCs w:val="20"/>
+        </w:rPr>
+      </w:pPr>
+      <w:r>
+        <w:rPr>
+          <w:rFonts w:ascii="Consolas" w:hAnsi="Consolas" w:cs="Consolas"/>
+          <w:b/>
+          <w:bCs/>
+          <w:color w:val="7F0055"/>
+          <w:sz w:val="20"/>
+          <w:szCs w:val="20"/>
+        </w:rPr>
+        <w:t>CREATE</w:t>
       </w:r>
       <w:r>
         <w:rPr>
@@ -29514,7 +29666,18 @@
           <w:sz w:val="20"/>
           <w:szCs w:val="20"/>
         </w:rPr>
-        <w:t>MNG_ID</w:t>
+        <w:t xml:space="preserve"> SEQUENCE AJE1FP_SEQ START </w:t>
+      </w:r>
+      <w:r>
+        <w:rPr>
+          <w:rFonts w:ascii="Consolas" w:hAnsi="Consolas" w:cs="Consolas"/>
+          <w:b/>
+          <w:bCs/>
+          <w:color w:val="7F0055"/>
+          <w:sz w:val="20"/>
+          <w:szCs w:val="20"/>
+        </w:rPr>
+        <w:t>WITH</w:t>
       </w:r>
       <w:r>
         <w:rPr>
@@ -29523,10 +29686,289 @@
           <w:sz w:val="20"/>
           <w:szCs w:val="20"/>
         </w:rPr>
-        <w:t>))</w:t>
+        <w:t xml:space="preserve"> 1;</w:t>
       </w:r>
     </w:p>
-    <w:bookmarkEnd w:id="0"/>
+    <w:p>
+      <w:pPr>
+        <w:rPr>
+          <w:rFonts w:ascii="Consolas" w:hAnsi="Consolas" w:cs="Consolas"/>
+          <w:color w:val="000000"/>
+          <w:sz w:val="20"/>
+          <w:szCs w:val="20"/>
+        </w:rPr>
+      </w:pPr>
+      <w:r>
+        <w:rPr>
+          <w:rFonts w:ascii="Consolas" w:hAnsi="Consolas" w:cs="Consolas"/>
+          <w:color w:val="000000"/>
+          <w:sz w:val="20"/>
+          <w:szCs w:val="20"/>
+        </w:rPr>
+        <w:t>Tạo ra 1 cái rule cho mấy loại:</w:t>
+      </w:r>
+    </w:p>
+    <w:p>
+      <w:r>
+        <w:t>SMALLINT, INTEGER, BIGINT, DECIMAL and NUMERIC</w:t>
+      </w:r>
+    </w:p>
+    <w:p>
+      <w:pPr>
+        <w:pStyle w:val="NormalWeb"/>
+      </w:pPr>
+      <w:r>
+        <w:rPr>
+          <w:rStyle w:val="Emphasis"/>
+        </w:rPr>
+        <w:t>sequence generator definition</w:t>
+      </w:r>
+      <w:r>
+        <w:t xml:space="preserve"> </w:t>
+      </w:r>
+    </w:p>
+    <w:p>
+      <w:pPr>
+        <w:pStyle w:val="NormalWeb"/>
+      </w:pPr>
+      <w:r>
+        <w:rPr>
+          <w:rStyle w:val="HTMLCode"/>
+          <w:rFonts w:eastAsiaTheme="majorEastAsia"/>
+        </w:rPr>
+        <w:t>&lt;sequence generator definition&gt; ::= CREATE SEQUENCE [ IF NOT EXISTS ] &lt;sequence generator name&gt; [ &lt;sequence generator options&gt; ]</w:t>
+      </w:r>
+      <w:r>
+        <w:t xml:space="preserve"> </w:t>
+      </w:r>
+    </w:p>
+    <w:p>
+      <w:pPr>
+        <w:pStyle w:val="NormalWeb"/>
+      </w:pPr>
+      <w:r>
+        <w:rPr>
+          <w:rStyle w:val="HTMLCode"/>
+          <w:rFonts w:eastAsiaTheme="majorEastAsia"/>
+        </w:rPr>
+        <w:t>&lt;sequence generator options&gt; ::= &lt;sequence generator option&gt; ...</w:t>
+      </w:r>
+      <w:r>
+        <w:t xml:space="preserve"> </w:t>
+      </w:r>
+    </w:p>
+    <w:p>
+      <w:pPr>
+        <w:pStyle w:val="NormalWeb"/>
+      </w:pPr>
+      <w:r>
+        <w:rPr>
+          <w:rStyle w:val="HTMLCode"/>
+          <w:rFonts w:eastAsiaTheme="majorEastAsia"/>
+        </w:rPr>
+        <w:t>&lt;sequence generator option&gt; ::= &lt;sequence generator data type option&gt; | &lt;common sequence generator options&gt;</w:t>
+      </w:r>
+      <w:r>
+        <w:t xml:space="preserve"> </w:t>
+      </w:r>
+    </w:p>
+    <w:p>
+      <w:pPr>
+        <w:pStyle w:val="NormalWeb"/>
+      </w:pPr>
+      <w:r>
+        <w:rPr>
+          <w:rStyle w:val="HTMLCode"/>
+          <w:rFonts w:eastAsiaTheme="majorEastAsia"/>
+        </w:rPr>
+        <w:t>&lt;common sequence generator options&gt; ::= &lt;common sequence generator option&gt; ...</w:t>
+      </w:r>
+      <w:r>
+        <w:t xml:space="preserve"> </w:t>
+      </w:r>
+    </w:p>
+    <w:p>
+      <w:pPr>
+        <w:pStyle w:val="NormalWeb"/>
+      </w:pPr>
+      <w:r>
+        <w:rPr>
+          <w:rStyle w:val="HTMLCode"/>
+          <w:rFonts w:eastAsiaTheme="majorEastAsia"/>
+        </w:rPr>
+        <w:t>&lt;common sequence generator option&gt; ::= &lt;sequence generator start with option&gt; | &lt;basic sequence generator option&gt;</w:t>
+      </w:r>
+      <w:r>
+        <w:t xml:space="preserve"> </w:t>
+      </w:r>
+    </w:p>
+    <w:p>
+      <w:pPr>
+        <w:pStyle w:val="NormalWeb"/>
+      </w:pPr>
+      <w:r>
+        <w:rPr>
+          <w:rStyle w:val="HTMLCode"/>
+          <w:rFonts w:eastAsiaTheme="majorEastAsia"/>
+        </w:rPr>
+        <w:t>&lt;basic sequence generator option&gt; ::= &lt;sequence generator increment by option&gt; | &lt;sequence generator maxvalue option&gt; | &lt;sequence generator minvalue option&gt; | &lt;sequence generator cycle option&gt;</w:t>
+      </w:r>
+      <w:r>
+        <w:t xml:space="preserve"> </w:t>
+      </w:r>
+    </w:p>
+    <w:p>
+      <w:pPr>
+        <w:pStyle w:val="NormalWeb"/>
+      </w:pPr>
+      <w:r>
+        <w:rPr>
+          <w:rStyle w:val="HTMLCode"/>
+          <w:rFonts w:eastAsiaTheme="majorEastAsia"/>
+        </w:rPr>
+        <w:t>&lt;sequence generator data type option&gt; ::= AS &lt;data type&gt;</w:t>
+      </w:r>
+      <w:r>
+        <w:t xml:space="preserve"> </w:t>
+      </w:r>
+    </w:p>
+    <w:p>
+      <w:pPr>
+        <w:pStyle w:val="NormalWeb"/>
+      </w:pPr>
+      <w:r>
+        <w:rPr>
+          <w:rStyle w:val="HTMLCode"/>
+          <w:rFonts w:eastAsiaTheme="majorEastAsia"/>
+        </w:rPr>
+        <w:t>&lt;sequence generator start with option&gt; ::= START WITH &lt;sequence generator start value&gt;</w:t>
+      </w:r>
+      <w:r>
+        <w:t xml:space="preserve"> </w:t>
+      </w:r>
+    </w:p>
+    <w:p>
+      <w:pPr>
+        <w:pStyle w:val="NormalWeb"/>
+      </w:pPr>
+      <w:r>
+        <w:rPr>
+          <w:rStyle w:val="HTMLCode"/>
+          <w:rFonts w:eastAsiaTheme="majorEastAsia"/>
+        </w:rPr>
+        <w:t>&lt;sequence generator start value&gt; ::= &lt;signed numeric literal&gt;</w:t>
+      </w:r>
+      <w:r>
+        <w:t xml:space="preserve"> </w:t>
+      </w:r>
+    </w:p>
+    <w:p>
+      <w:pPr>
+        <w:pStyle w:val="NormalWeb"/>
+      </w:pPr>
+      <w:r>
+        <w:rPr>
+          <w:rStyle w:val="HTMLCode"/>
+          <w:rFonts w:eastAsiaTheme="majorEastAsia"/>
+        </w:rPr>
+        <w:t>&lt;sequence generator increment by option&gt; ::= INCREMENT BY &lt;sequence generator increment&gt;</w:t>
+      </w:r>
+      <w:r>
+        <w:t xml:space="preserve"> </w:t>
+      </w:r>
+    </w:p>
+    <w:p>
+      <w:pPr>
+        <w:pStyle w:val="NormalWeb"/>
+      </w:pPr>
+      <w:r>
+        <w:rPr>
+          <w:rStyle w:val="HTMLCode"/>
+          <w:rFonts w:eastAsiaTheme="majorEastAsia"/>
+        </w:rPr>
+        <w:t>&lt;sequence generator increment&gt; ::= &lt;signed numeric literal&gt;</w:t>
+      </w:r>
+      <w:r>
+        <w:t xml:space="preserve"> </w:t>
+      </w:r>
+    </w:p>
+    <w:p>
+      <w:pPr>
+        <w:pStyle w:val="NormalWeb"/>
+      </w:pPr>
+      <w:r>
+        <w:rPr>
+          <w:rStyle w:val="HTMLCode"/>
+          <w:rFonts w:eastAsiaTheme="majorEastAsia"/>
+        </w:rPr>
+        <w:t>&lt;sequence generator maxvalue option&gt; ::= MAXVALUE &lt;sequence generator max value&gt; | NO MAXVALUE</w:t>
+      </w:r>
+      <w:r>
+        <w:t xml:space="preserve"> </w:t>
+      </w:r>
+    </w:p>
+    <w:p>
+      <w:pPr>
+        <w:pStyle w:val="NormalWeb"/>
+      </w:pPr>
+      <w:r>
+        <w:rPr>
+          <w:rStyle w:val="HTMLCode"/>
+          <w:rFonts w:eastAsiaTheme="majorEastAsia"/>
+        </w:rPr>
+        <w:t>&lt;sequence generator max value&gt; ::= &lt;signed numeric literal&gt;</w:t>
+      </w:r>
+      <w:r>
+        <w:t xml:space="preserve"> </w:t>
+      </w:r>
+    </w:p>
+    <w:p>
+      <w:pPr>
+        <w:pStyle w:val="NormalWeb"/>
+      </w:pPr>
+      <w:r>
+        <w:rPr>
+          <w:rStyle w:val="HTMLCode"/>
+          <w:rFonts w:eastAsiaTheme="majorEastAsia"/>
+        </w:rPr>
+        <w:t>&lt;sequence generator minvalue option&gt; ::= MINVALUE &lt;sequence generator min value&gt; | NO MINVALUE</w:t>
+      </w:r>
+      <w:r>
+        <w:t xml:space="preserve"> </w:t>
+      </w:r>
+    </w:p>
+    <w:p>
+      <w:pPr>
+        <w:pStyle w:val="NormalWeb"/>
+      </w:pPr>
+      <w:r>
+        <w:rPr>
+          <w:rStyle w:val="HTMLCode"/>
+          <w:rFonts w:eastAsiaTheme="majorEastAsia"/>
+        </w:rPr>
+        <w:lastRenderedPageBreak/>
+        <w:t>&lt;sequence generator min value&gt; ::= &lt;signed numeric literal&gt;</w:t>
+      </w:r>
+      <w:r>
+        <w:t xml:space="preserve"> </w:t>
+      </w:r>
+    </w:p>
+    <w:p>
+      <w:pPr>
+        <w:pStyle w:val="NormalWeb"/>
+      </w:pPr>
+      <w:r>
+        <w:rPr>
+          <w:rStyle w:val="HTMLCode"/>
+          <w:rFonts w:eastAsiaTheme="majorEastAsia"/>
+        </w:rPr>
+        <w:t>&lt;sequence generator cycle option&gt; ::= CYCLE | NO CYCLE</w:t>
+      </w:r>
+      <w:r>
+        <w:t xml:space="preserve"> </w:t>
+      </w:r>
+    </w:p>
+    <w:p/>
     <w:p/>
     <w:sectPr>
       <w:pgSz w:w="12240" w:h="15840"/>
@@ -29976,6 +30418,28 @@
       <w:szCs w:val="26"/>
     </w:rPr>
   </w:style>
+  <w:style w:type="paragraph" w:styleId="Heading3">
+    <w:name w:val="heading 3"/>
+    <w:basedOn w:val="Normal"/>
+    <w:next w:val="Normal"/>
+    <w:link w:val="Heading3Char"/>
+    <w:uiPriority w:val="9"/>
+    <w:unhideWhenUsed/>
+    <w:qFormat/>
+    <w:rsid w:val="00E25F94"/>
+    <w:pPr>
+      <w:keepNext/>
+      <w:keepLines/>
+      <w:spacing w:before="40" w:after="0"/>
+      <w:outlineLvl w:val="2"/>
+    </w:pPr>
+    <w:rPr>
+      <w:rFonts w:asciiTheme="majorHAnsi" w:eastAsiaTheme="majorEastAsia" w:hAnsiTheme="majorHAnsi" w:cstheme="majorBidi"/>
+      <w:color w:val="243F60" w:themeColor="accent1" w:themeShade="7F"/>
+      <w:sz w:val="24"/>
+      <w:szCs w:val="24"/>
+    </w:rPr>
+  </w:style>
   <w:style w:type="character" w:default="1" w:styleId="DefaultParagraphFont">
     <w:name w:val="Default Paragraph Font"/>
     <w:uiPriority w:val="1"/>
@@ -30083,6 +30547,54 @@
       <w:rFonts w:ascii="Times New Roman" w:eastAsia="Times New Roman" w:hAnsi="Times New Roman" w:cs="Times New Roman"/>
       <w:sz w:val="24"/>
       <w:szCs w:val="24"/>
+    </w:rPr>
+  </w:style>
+  <w:style w:type="character" w:customStyle="1" w:styleId="Heading3Char">
+    <w:name w:val="Heading 3 Char"/>
+    <w:basedOn w:val="DefaultParagraphFont"/>
+    <w:link w:val="Heading3"/>
+    <w:uiPriority w:val="9"/>
+    <w:rsid w:val="00E25F94"/>
+    <w:rPr>
+      <w:rFonts w:asciiTheme="majorHAnsi" w:eastAsiaTheme="majorEastAsia" w:hAnsiTheme="majorHAnsi" w:cstheme="majorBidi"/>
+      <w:color w:val="243F60" w:themeColor="accent1" w:themeShade="7F"/>
+      <w:sz w:val="24"/>
+      <w:szCs w:val="24"/>
+    </w:rPr>
+  </w:style>
+  <w:style w:type="character" w:styleId="Emphasis">
+    <w:name w:val="Emphasis"/>
+    <w:basedOn w:val="DefaultParagraphFont"/>
+    <w:uiPriority w:val="20"/>
+    <w:qFormat/>
+    <w:rsid w:val="00E25F94"/>
+    <w:rPr>
+      <w:i/>
+      <w:iCs/>
+    </w:rPr>
+  </w:style>
+  <w:style w:type="character" w:styleId="HTMLCode">
+    <w:name w:val="HTML Code"/>
+    <w:basedOn w:val="DefaultParagraphFont"/>
+    <w:uiPriority w:val="99"/>
+    <w:semiHidden/>
+    <w:unhideWhenUsed/>
+    <w:rsid w:val="00E25F94"/>
+    <w:rPr>
+      <w:rFonts w:ascii="Courier New" w:eastAsia="Times New Roman" w:hAnsi="Courier New" w:cs="Courier New"/>
+      <w:sz w:val="20"/>
+      <w:szCs w:val="20"/>
+    </w:rPr>
+  </w:style>
+  <w:style w:type="character" w:styleId="Strong">
+    <w:name w:val="Strong"/>
+    <w:basedOn w:val="DefaultParagraphFont"/>
+    <w:uiPriority w:val="22"/>
+    <w:qFormat/>
+    <w:rsid w:val="00430796"/>
+    <w:rPr>
+      <w:b/>
+      <w:bCs/>
     </w:rPr>
   </w:style>
 </w:styles>

</xml_diff>